<commit_message>
Change game manuals to protect from possible issues with first
</commit_message>
<xml_diff>
--- a/images/Assets/SummerCamps/Manuals/2022PiratePanicManual.docx
+++ b/images/Assets/SummerCamps/Manuals/2022PiratePanicManual.docx
@@ -1,6 +1,6 @@
 
 <file path=word/document.xml><?xml version="1.0" encoding="utf-8"?>
-<w:document xmlns:wpc="http://schemas.microsoft.com/office/word/2010/wordprocessingCanvas" xmlns:cx="http://schemas.microsoft.com/office/drawing/2014/chartex" xmlns:cx1="http://schemas.microsoft.com/office/drawing/2015/9/8/chartex" xmlns:cx2="http://schemas.microsoft.com/office/drawing/2015/10/21/chartex" xmlns:cx3="http://schemas.microsoft.com/office/drawing/2016/5/9/chartex" xmlns:cx4="http://schemas.microsoft.com/office/drawing/2016/5/10/chartex" xmlns:cx5="http://schemas.microsoft.com/office/drawing/2016/5/11/chartex" xmlns:cx6="http://schemas.microsoft.com/office/drawing/2016/5/12/chartex" xmlns:cx7="http://schemas.microsoft.com/office/drawing/2016/5/13/chartex" xmlns:cx8="http://schemas.microsoft.com/office/drawing/2016/5/14/chartex" xmlns:mc="http://schemas.openxmlformats.org/markup-compatibility/2006" xmlns:aink="http://schemas.microsoft.com/office/drawing/2016/ink" xmlns:am3d="http://schemas.microsoft.com/office/drawing/2017/model3d" xmlns:o="urn:schemas-microsoft-com:office:office" xmlns:r="http://schemas.openxmlformats.org/officeDocument/2006/relationships" xmlns:m="http://schemas.openxmlformats.org/officeDocument/2006/math" xmlns:v="urn:schemas-microsoft-com:vml" xmlns:wp14="http://schemas.microsoft.com/office/word/2010/wordprocessingDrawing" xmlns:wp="http://schemas.openxmlformats.org/drawingml/2006/wordprocessingDrawing" xmlns:w10="urn:schemas-microsoft-com:office:word" xmlns:w="http://schemas.openxmlformats.org/wordprocessingml/2006/main" xmlns:w14="http://schemas.microsoft.com/office/word/2010/wordml" xmlns:w15="http://schemas.microsoft.com/office/word/2012/wordml" xmlns:w16cid="http://schemas.microsoft.com/office/word/2016/wordml/cid" xmlns:w16se="http://schemas.microsoft.com/office/word/2015/wordml/symex" xmlns:wpg="http://schemas.microsoft.com/office/word/2010/wordprocessingGroup" xmlns:wpi="http://schemas.microsoft.com/office/word/2010/wordprocessingInk" xmlns:wne="http://schemas.microsoft.com/office/word/2006/wordml" xmlns:wps="http://schemas.microsoft.com/office/word/2010/wordprocessingShape" mc:Ignorable="w14 w15 w16se w16cid wp14">
+<w:document xmlns:wpc="http://schemas.microsoft.com/office/word/2010/wordprocessingCanvas" xmlns:mc="http://schemas.openxmlformats.org/markup-compatibility/2006" xmlns:o="urn:schemas-microsoft-com:office:office" xmlns:r="http://schemas.openxmlformats.org/officeDocument/2006/relationships" xmlns:m="http://schemas.openxmlformats.org/officeDocument/2006/math" xmlns:v="urn:schemas-microsoft-com:vml" xmlns:wp14="http://schemas.microsoft.com/office/word/2010/wordprocessingDrawing" xmlns:wp="http://schemas.openxmlformats.org/drawingml/2006/wordprocessingDrawing" xmlns:w10="urn:schemas-microsoft-com:office:word" xmlns:w="http://schemas.openxmlformats.org/wordprocessingml/2006/main" xmlns:w14="http://schemas.microsoft.com/office/word/2010/wordml" xmlns:w15="http://schemas.microsoft.com/office/word/2012/wordml" xmlns:wpg="http://schemas.microsoft.com/office/word/2010/wordprocessingGroup" xmlns:wpi="http://schemas.microsoft.com/office/word/2010/wordprocessingInk" xmlns:wne="http://schemas.microsoft.com/office/word/2006/wordml" xmlns:wps="http://schemas.microsoft.com/office/word/2010/wordprocessingShape" mc:Ignorable="w14 w15 wp14">
   <w:body>
     <w:p>
       <w:pPr>
@@ -1438,7 +1438,12 @@
         <w:t>The alliances</w:t>
       </w:r>
       <w:r>
-        <w:t xml:space="preserve"> will start the game in their respective </w:t>
+        <w:t xml:space="preserve"> will start the</w:t>
+      </w:r>
+      <w:bookmarkStart w:id="0" w:name="_GoBack"/>
+      <w:bookmarkEnd w:id="0"/>
+      <w:r>
+        <w:t xml:space="preserve"> game in their respective </w:t>
       </w:r>
       <w:r>
         <w:t>Starting</w:t>
@@ -3144,8 +3149,6 @@
       <w:pPr>
         <w:ind w:firstLine="720"/>
       </w:pPr>
-      <w:bookmarkStart w:id="0" w:name="_GoBack"/>
-      <w:bookmarkEnd w:id="0"/>
       <w:r>
         <w:rPr>
           <w:b/>
@@ -3474,7 +3477,7 @@
 </file>
 
 <file path=word/endnotes.xml><?xml version="1.0" encoding="utf-8"?>
-<w:endnotes xmlns:wpc="http://schemas.microsoft.com/office/word/2010/wordprocessingCanvas" xmlns:cx="http://schemas.microsoft.com/office/drawing/2014/chartex" xmlns:cx1="http://schemas.microsoft.com/office/drawing/2015/9/8/chartex" xmlns:cx2="http://schemas.microsoft.com/office/drawing/2015/10/21/chartex" xmlns:cx3="http://schemas.microsoft.com/office/drawing/2016/5/9/chartex" xmlns:cx4="http://schemas.microsoft.com/office/drawing/2016/5/10/chartex" xmlns:cx5="http://schemas.microsoft.com/office/drawing/2016/5/11/chartex" xmlns:cx6="http://schemas.microsoft.com/office/drawing/2016/5/12/chartex" xmlns:cx7="http://schemas.microsoft.com/office/drawing/2016/5/13/chartex" xmlns:cx8="http://schemas.microsoft.com/office/drawing/2016/5/14/chartex" xmlns:mc="http://schemas.openxmlformats.org/markup-compatibility/2006" xmlns:aink="http://schemas.microsoft.com/office/drawing/2016/ink" xmlns:am3d="http://schemas.microsoft.com/office/drawing/2017/model3d" xmlns:o="urn:schemas-microsoft-com:office:office" xmlns:r="http://schemas.openxmlformats.org/officeDocument/2006/relationships" xmlns:m="http://schemas.openxmlformats.org/officeDocument/2006/math" xmlns:v="urn:schemas-microsoft-com:vml" xmlns:wp14="http://schemas.microsoft.com/office/word/2010/wordprocessingDrawing" xmlns:wp="http://schemas.openxmlformats.org/drawingml/2006/wordprocessingDrawing" xmlns:w10="urn:schemas-microsoft-com:office:word" xmlns:w="http://schemas.openxmlformats.org/wordprocessingml/2006/main" xmlns:w14="http://schemas.microsoft.com/office/word/2010/wordml" xmlns:w15="http://schemas.microsoft.com/office/word/2012/wordml" xmlns:w16cid="http://schemas.microsoft.com/office/word/2016/wordml/cid" xmlns:w16se="http://schemas.microsoft.com/office/word/2015/wordml/symex" xmlns:wpg="http://schemas.microsoft.com/office/word/2010/wordprocessingGroup" xmlns:wpi="http://schemas.microsoft.com/office/word/2010/wordprocessingInk" xmlns:wne="http://schemas.microsoft.com/office/word/2006/wordml" xmlns:wps="http://schemas.microsoft.com/office/word/2010/wordprocessingShape" mc:Ignorable="w14 w15 w16se w16cid wp14">
+<w:endnotes xmlns:wpc="http://schemas.microsoft.com/office/word/2010/wordprocessingCanvas" xmlns:mc="http://schemas.openxmlformats.org/markup-compatibility/2006" xmlns:o="urn:schemas-microsoft-com:office:office" xmlns:r="http://schemas.openxmlformats.org/officeDocument/2006/relationships" xmlns:m="http://schemas.openxmlformats.org/officeDocument/2006/math" xmlns:v="urn:schemas-microsoft-com:vml" xmlns:wp14="http://schemas.microsoft.com/office/word/2010/wordprocessingDrawing" xmlns:wp="http://schemas.openxmlformats.org/drawingml/2006/wordprocessingDrawing" xmlns:w10="urn:schemas-microsoft-com:office:word" xmlns:w="http://schemas.openxmlformats.org/wordprocessingml/2006/main" xmlns:w14="http://schemas.microsoft.com/office/word/2010/wordml" xmlns:w15="http://schemas.microsoft.com/office/word/2012/wordml" xmlns:wpg="http://schemas.microsoft.com/office/word/2010/wordprocessingGroup" xmlns:wpi="http://schemas.microsoft.com/office/word/2010/wordprocessingInk" xmlns:wne="http://schemas.microsoft.com/office/word/2006/wordml" xmlns:wps="http://schemas.microsoft.com/office/word/2010/wordprocessingShape" mc:Ignorable="w14 w15 wp14">
   <w:endnote w:type="separator" w:id="-1">
     <w:p>
       <w:r>
@@ -3493,7 +3496,7 @@
 </file>
 
 <file path=word/footer1.xml><?xml version="1.0" encoding="utf-8"?>
-<w:ftr xmlns:wpc="http://schemas.microsoft.com/office/word/2010/wordprocessingCanvas" xmlns:cx="http://schemas.microsoft.com/office/drawing/2014/chartex" xmlns:cx1="http://schemas.microsoft.com/office/drawing/2015/9/8/chartex" xmlns:cx2="http://schemas.microsoft.com/office/drawing/2015/10/21/chartex" xmlns:cx3="http://schemas.microsoft.com/office/drawing/2016/5/9/chartex" xmlns:cx4="http://schemas.microsoft.com/office/drawing/2016/5/10/chartex" xmlns:cx5="http://schemas.microsoft.com/office/drawing/2016/5/11/chartex" xmlns:cx6="http://schemas.microsoft.com/office/drawing/2016/5/12/chartex" xmlns:cx7="http://schemas.microsoft.com/office/drawing/2016/5/13/chartex" xmlns:cx8="http://schemas.microsoft.com/office/drawing/2016/5/14/chartex" xmlns:mc="http://schemas.openxmlformats.org/markup-compatibility/2006" xmlns:aink="http://schemas.microsoft.com/office/drawing/2016/ink" xmlns:am3d="http://schemas.microsoft.com/office/drawing/2017/model3d" xmlns:o="urn:schemas-microsoft-com:office:office" xmlns:r="http://schemas.openxmlformats.org/officeDocument/2006/relationships" xmlns:m="http://schemas.openxmlformats.org/officeDocument/2006/math" xmlns:v="urn:schemas-microsoft-com:vml" xmlns:wp14="http://schemas.microsoft.com/office/word/2010/wordprocessingDrawing" xmlns:wp="http://schemas.openxmlformats.org/drawingml/2006/wordprocessingDrawing" xmlns:w10="urn:schemas-microsoft-com:office:word" xmlns:w="http://schemas.openxmlformats.org/wordprocessingml/2006/main" xmlns:w14="http://schemas.microsoft.com/office/word/2010/wordml" xmlns:w15="http://schemas.microsoft.com/office/word/2012/wordml" xmlns:w16cid="http://schemas.microsoft.com/office/word/2016/wordml/cid" xmlns:w16se="http://schemas.microsoft.com/office/word/2015/wordml/symex" xmlns:wpg="http://schemas.microsoft.com/office/word/2010/wordprocessingGroup" xmlns:wpi="http://schemas.microsoft.com/office/word/2010/wordprocessingInk" xmlns:wne="http://schemas.microsoft.com/office/word/2006/wordml" xmlns:wps="http://schemas.microsoft.com/office/word/2010/wordprocessingShape" mc:Ignorable="w14 w15 w16se w16cid wp14">
+<w:ftr xmlns:wpc="http://schemas.microsoft.com/office/word/2010/wordprocessingCanvas" xmlns:mc="http://schemas.openxmlformats.org/markup-compatibility/2006" xmlns:o="urn:schemas-microsoft-com:office:office" xmlns:r="http://schemas.openxmlformats.org/officeDocument/2006/relationships" xmlns:m="http://schemas.openxmlformats.org/officeDocument/2006/math" xmlns:v="urn:schemas-microsoft-com:vml" xmlns:wp14="http://schemas.microsoft.com/office/word/2010/wordprocessingDrawing" xmlns:wp="http://schemas.openxmlformats.org/drawingml/2006/wordprocessingDrawing" xmlns:w10="urn:schemas-microsoft-com:office:word" xmlns:w="http://schemas.openxmlformats.org/wordprocessingml/2006/main" xmlns:w14="http://schemas.microsoft.com/office/word/2010/wordml" xmlns:w15="http://schemas.microsoft.com/office/word/2012/wordml" xmlns:wpg="http://schemas.microsoft.com/office/word/2010/wordprocessingGroup" xmlns:wpi="http://schemas.microsoft.com/office/word/2010/wordprocessingInk" xmlns:wne="http://schemas.microsoft.com/office/word/2006/wordml" xmlns:wps="http://schemas.microsoft.com/office/word/2010/wordprocessingShape" mc:Ignorable="w14 w15 wp14">
   <w:p>
     <w:pPr>
       <w:pStyle w:val="Footer"/>
@@ -3502,73 +3505,6 @@
         <w:tab w:val="right" w:pos="10080"/>
       </w:tabs>
     </w:pPr>
-    <w:r>
-      <w:rPr>
-        <w:noProof/>
-      </w:rPr>
-      <w:drawing>
-        <wp:anchor distT="0" distB="0" distL="114300" distR="114300" simplePos="0" relativeHeight="251659264" behindDoc="0" locked="0" layoutInCell="1" allowOverlap="1">
-          <wp:simplePos x="0" y="0"/>
-          <wp:positionH relativeFrom="column">
-            <wp:posOffset>-571500</wp:posOffset>
-          </wp:positionH>
-          <wp:positionV relativeFrom="paragraph">
-            <wp:posOffset>-9525</wp:posOffset>
-          </wp:positionV>
-          <wp:extent cx="1563370" cy="1026160"/>
-          <wp:effectExtent l="0" t="0" r="0" b="2540"/>
-          <wp:wrapNone/>
-          <wp:docPr id="4" name="Picture 4" descr="FIRST logo"/>
-          <wp:cNvGraphicFramePr>
-            <a:graphicFrameLocks xmlns:a="http://schemas.openxmlformats.org/drawingml/2006/main" noChangeAspect="1"/>
-          </wp:cNvGraphicFramePr>
-          <a:graphic xmlns:a="http://schemas.openxmlformats.org/drawingml/2006/main">
-            <a:graphicData uri="http://schemas.openxmlformats.org/drawingml/2006/picture">
-              <pic:pic xmlns:pic="http://schemas.openxmlformats.org/drawingml/2006/picture">
-                <pic:nvPicPr>
-                  <pic:cNvPr id="0" name="Picture 1" descr="FIRST logo"/>
-                  <pic:cNvPicPr>
-                    <a:picLocks noChangeAspect="1" noChangeArrowheads="1"/>
-                  </pic:cNvPicPr>
-                </pic:nvPicPr>
-                <pic:blipFill>
-                  <a:blip r:embed="rId1">
-                    <a:extLst>
-                      <a:ext uri="{28A0092B-C50C-407E-A947-70E740481C1C}">
-                        <a14:useLocalDpi xmlns:a14="http://schemas.microsoft.com/office/drawing/2010/main" val="0"/>
-                      </a:ext>
-                    </a:extLst>
-                  </a:blip>
-                  <a:srcRect/>
-                  <a:stretch>
-                    <a:fillRect/>
-                  </a:stretch>
-                </pic:blipFill>
-                <pic:spPr bwMode="auto">
-                  <a:xfrm>
-                    <a:off x="0" y="0"/>
-                    <a:ext cx="1563370" cy="1026160"/>
-                  </a:xfrm>
-                  <a:prstGeom prst="rect">
-                    <a:avLst/>
-                  </a:prstGeom>
-                  <a:noFill/>
-                  <a:ln>
-                    <a:noFill/>
-                  </a:ln>
-                </pic:spPr>
-              </pic:pic>
-            </a:graphicData>
-          </a:graphic>
-          <wp14:sizeRelH relativeFrom="page">
-            <wp14:pctWidth>0</wp14:pctWidth>
-          </wp14:sizeRelH>
-          <wp14:sizeRelV relativeFrom="page">
-            <wp14:pctHeight>0</wp14:pctHeight>
-          </wp14:sizeRelV>
-        </wp:anchor>
-      </w:drawing>
-    </w:r>
     <w:r>
       <w:tab/>
     </w:r>
@@ -3597,7 +3533,7 @@
                   </pic:cNvPicPr>
                 </pic:nvPicPr>
                 <pic:blipFill>
-                  <a:blip r:embed="rId2">
+                  <a:blip r:embed="rId1">
                     <a:extLst>
                       <a:ext uri="{28A0092B-C50C-407E-A947-70E740481C1C}">
                         <a14:useLocalDpi xmlns:a14="http://schemas.microsoft.com/office/drawing/2010/main" val="0"/>
@@ -3636,7 +3572,7 @@
 </file>
 
 <file path=word/footnotes.xml><?xml version="1.0" encoding="utf-8"?>
-<w:footnotes xmlns:wpc="http://schemas.microsoft.com/office/word/2010/wordprocessingCanvas" xmlns:cx="http://schemas.microsoft.com/office/drawing/2014/chartex" xmlns:cx1="http://schemas.microsoft.com/office/drawing/2015/9/8/chartex" xmlns:cx2="http://schemas.microsoft.com/office/drawing/2015/10/21/chartex" xmlns:cx3="http://schemas.microsoft.com/office/drawing/2016/5/9/chartex" xmlns:cx4="http://schemas.microsoft.com/office/drawing/2016/5/10/chartex" xmlns:cx5="http://schemas.microsoft.com/office/drawing/2016/5/11/chartex" xmlns:cx6="http://schemas.microsoft.com/office/drawing/2016/5/12/chartex" xmlns:cx7="http://schemas.microsoft.com/office/drawing/2016/5/13/chartex" xmlns:cx8="http://schemas.microsoft.com/office/drawing/2016/5/14/chartex" xmlns:mc="http://schemas.openxmlformats.org/markup-compatibility/2006" xmlns:aink="http://schemas.microsoft.com/office/drawing/2016/ink" xmlns:am3d="http://schemas.microsoft.com/office/drawing/2017/model3d" xmlns:o="urn:schemas-microsoft-com:office:office" xmlns:r="http://schemas.openxmlformats.org/officeDocument/2006/relationships" xmlns:m="http://schemas.openxmlformats.org/officeDocument/2006/math" xmlns:v="urn:schemas-microsoft-com:vml" xmlns:wp14="http://schemas.microsoft.com/office/word/2010/wordprocessingDrawing" xmlns:wp="http://schemas.openxmlformats.org/drawingml/2006/wordprocessingDrawing" xmlns:w10="urn:schemas-microsoft-com:office:word" xmlns:w="http://schemas.openxmlformats.org/wordprocessingml/2006/main" xmlns:w14="http://schemas.microsoft.com/office/word/2010/wordml" xmlns:w15="http://schemas.microsoft.com/office/word/2012/wordml" xmlns:w16cid="http://schemas.microsoft.com/office/word/2016/wordml/cid" xmlns:w16se="http://schemas.microsoft.com/office/word/2015/wordml/symex" xmlns:wpg="http://schemas.microsoft.com/office/word/2010/wordprocessingGroup" xmlns:wpi="http://schemas.microsoft.com/office/word/2010/wordprocessingInk" xmlns:wne="http://schemas.microsoft.com/office/word/2006/wordml" xmlns:wps="http://schemas.microsoft.com/office/word/2010/wordprocessingShape" mc:Ignorable="w14 w15 w16se w16cid wp14">
+<w:footnotes xmlns:wpc="http://schemas.microsoft.com/office/word/2010/wordprocessingCanvas" xmlns:mc="http://schemas.openxmlformats.org/markup-compatibility/2006" xmlns:o="urn:schemas-microsoft-com:office:office" xmlns:r="http://schemas.openxmlformats.org/officeDocument/2006/relationships" xmlns:m="http://schemas.openxmlformats.org/officeDocument/2006/math" xmlns:v="urn:schemas-microsoft-com:vml" xmlns:wp14="http://schemas.microsoft.com/office/word/2010/wordprocessingDrawing" xmlns:wp="http://schemas.openxmlformats.org/drawingml/2006/wordprocessingDrawing" xmlns:w10="urn:schemas-microsoft-com:office:word" xmlns:w="http://schemas.openxmlformats.org/wordprocessingml/2006/main" xmlns:w14="http://schemas.microsoft.com/office/word/2010/wordml" xmlns:w15="http://schemas.microsoft.com/office/word/2012/wordml" xmlns:wpg="http://schemas.microsoft.com/office/word/2010/wordprocessingGroup" xmlns:wpi="http://schemas.microsoft.com/office/word/2010/wordprocessingInk" xmlns:wne="http://schemas.microsoft.com/office/word/2006/wordml" xmlns:wps="http://schemas.microsoft.com/office/word/2010/wordprocessingShape" mc:Ignorable="w14 w15 wp14">
   <w:footnote w:type="separator" w:id="-1">
     <w:p>
       <w:r>
@@ -3655,7 +3591,7 @@
 </file>
 
 <file path=word/header1.xml><?xml version="1.0" encoding="utf-8"?>
-<w:hdr xmlns:wpc="http://schemas.microsoft.com/office/word/2010/wordprocessingCanvas" xmlns:cx="http://schemas.microsoft.com/office/drawing/2014/chartex" xmlns:cx1="http://schemas.microsoft.com/office/drawing/2015/9/8/chartex" xmlns:cx2="http://schemas.microsoft.com/office/drawing/2015/10/21/chartex" xmlns:cx3="http://schemas.microsoft.com/office/drawing/2016/5/9/chartex" xmlns:cx4="http://schemas.microsoft.com/office/drawing/2016/5/10/chartex" xmlns:cx5="http://schemas.microsoft.com/office/drawing/2016/5/11/chartex" xmlns:cx6="http://schemas.microsoft.com/office/drawing/2016/5/12/chartex" xmlns:cx7="http://schemas.microsoft.com/office/drawing/2016/5/13/chartex" xmlns:cx8="http://schemas.microsoft.com/office/drawing/2016/5/14/chartex" xmlns:mc="http://schemas.openxmlformats.org/markup-compatibility/2006" xmlns:aink="http://schemas.microsoft.com/office/drawing/2016/ink" xmlns:am3d="http://schemas.microsoft.com/office/drawing/2017/model3d" xmlns:o="urn:schemas-microsoft-com:office:office" xmlns:r="http://schemas.openxmlformats.org/officeDocument/2006/relationships" xmlns:m="http://schemas.openxmlformats.org/officeDocument/2006/math" xmlns:v="urn:schemas-microsoft-com:vml" xmlns:wp14="http://schemas.microsoft.com/office/word/2010/wordprocessingDrawing" xmlns:wp="http://schemas.openxmlformats.org/drawingml/2006/wordprocessingDrawing" xmlns:w10="urn:schemas-microsoft-com:office:word" xmlns:w="http://schemas.openxmlformats.org/wordprocessingml/2006/main" xmlns:w14="http://schemas.microsoft.com/office/word/2010/wordml" xmlns:w15="http://schemas.microsoft.com/office/word/2012/wordml" xmlns:w16cid="http://schemas.microsoft.com/office/word/2016/wordml/cid" xmlns:w16se="http://schemas.microsoft.com/office/word/2015/wordml/symex" xmlns:wpg="http://schemas.microsoft.com/office/word/2010/wordprocessingGroup" xmlns:wpi="http://schemas.microsoft.com/office/word/2010/wordprocessingInk" xmlns:wne="http://schemas.microsoft.com/office/word/2006/wordml" xmlns:wps="http://schemas.microsoft.com/office/word/2010/wordprocessingShape" mc:Ignorable="w14 w15 w16se w16cid wp14">
+<w:hdr xmlns:wpc="http://schemas.microsoft.com/office/word/2010/wordprocessingCanvas" xmlns:mc="http://schemas.openxmlformats.org/markup-compatibility/2006" xmlns:o="urn:schemas-microsoft-com:office:office" xmlns:r="http://schemas.openxmlformats.org/officeDocument/2006/relationships" xmlns:m="http://schemas.openxmlformats.org/officeDocument/2006/math" xmlns:v="urn:schemas-microsoft-com:vml" xmlns:wp14="http://schemas.microsoft.com/office/word/2010/wordprocessingDrawing" xmlns:wp="http://schemas.openxmlformats.org/drawingml/2006/wordprocessingDrawing" xmlns:w10="urn:schemas-microsoft-com:office:word" xmlns:w="http://schemas.openxmlformats.org/wordprocessingml/2006/main" xmlns:w14="http://schemas.microsoft.com/office/word/2010/wordml" xmlns:w15="http://schemas.microsoft.com/office/word/2012/wordml" xmlns:wpg="http://schemas.microsoft.com/office/word/2010/wordprocessingGroup" xmlns:wpi="http://schemas.microsoft.com/office/word/2010/wordprocessingInk" xmlns:wne="http://schemas.microsoft.com/office/word/2006/wordml" xmlns:wps="http://schemas.microsoft.com/office/word/2010/wordprocessingShape" mc:Ignorable="w14 w15 wp14">
   <w:p>
     <w:pPr>
       <w:pStyle w:val="Header"/>
@@ -3730,7 +3666,7 @@
             </wp:anchor>
           </w:drawing>
         </mc:Choice>
-        <mc:Fallback>
+        <mc:Fallback xmlns:w16se="http://schemas.microsoft.com/office/word/2015/wordml/symex" xmlns:w16cid="http://schemas.microsoft.com/office/word/2016/wordml/cid" xmlns:am3d="http://schemas.microsoft.com/office/drawing/2017/model3d" xmlns:aink="http://schemas.microsoft.com/office/drawing/2016/ink" xmlns:cx8="http://schemas.microsoft.com/office/drawing/2016/5/14/chartex" xmlns:cx7="http://schemas.microsoft.com/office/drawing/2016/5/13/chartex" xmlns:cx6="http://schemas.microsoft.com/office/drawing/2016/5/12/chartex" xmlns:cx5="http://schemas.microsoft.com/office/drawing/2016/5/11/chartex" xmlns:cx4="http://schemas.microsoft.com/office/drawing/2016/5/10/chartex" xmlns:cx3="http://schemas.microsoft.com/office/drawing/2016/5/9/chartex" xmlns:cx2="http://schemas.microsoft.com/office/drawing/2015/10/21/chartex" xmlns:cx1="http://schemas.microsoft.com/office/drawing/2015/9/8/chartex" xmlns:cx="http://schemas.microsoft.com/office/drawing/2014/chartex">
           <w:pict>
             <v:rect w14:anchorId="65A4F528" id="Rectangle 5" o:spid="_x0000_s1026" style="position:absolute;margin-left:-36pt;margin-top:1pt;width:540pt;height:10in;z-index:251660288;visibility:visible;mso-wrap-style:square;mso-width-percent:0;mso-height-percent:0;mso-wrap-distance-left:9pt;mso-wrap-distance-top:0;mso-wrap-distance-right:9pt;mso-wrap-distance-bottom:0;mso-position-horizontal:absolute;mso-position-horizontal-relative:text;mso-position-vertical:absolute;mso-position-vertical-relative:text;mso-width-percent:0;mso-height-percent:0;mso-width-relative:page;mso-height-relative:page;v-text-anchor:top" o:gfxdata="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" filled="f" strokeweight="2pt"/>
           </w:pict>
@@ -3742,7 +3678,7 @@
 </file>
 
 <file path=word/styles.xml><?xml version="1.0" encoding="utf-8"?>
-<w:styles xmlns:mc="http://schemas.openxmlformats.org/markup-compatibility/2006" xmlns:r="http://schemas.openxmlformats.org/officeDocument/2006/relationships" xmlns:w="http://schemas.openxmlformats.org/wordprocessingml/2006/main" xmlns:w14="http://schemas.microsoft.com/office/word/2010/wordml" xmlns:w15="http://schemas.microsoft.com/office/word/2012/wordml" xmlns:w16cid="http://schemas.microsoft.com/office/word/2016/wordml/cid" xmlns:w16se="http://schemas.microsoft.com/office/word/2015/wordml/symex" mc:Ignorable="w14 w15 w16se w16cid">
+<w:styles xmlns:mc="http://schemas.openxmlformats.org/markup-compatibility/2006" xmlns:r="http://schemas.openxmlformats.org/officeDocument/2006/relationships" xmlns:w="http://schemas.openxmlformats.org/wordprocessingml/2006/main" xmlns:w14="http://schemas.microsoft.com/office/word/2010/wordml" xmlns:w15="http://schemas.microsoft.com/office/word/2012/wordml" mc:Ignorable="w14 w15">
   <w:docDefaults>
     <w:rPrDefault>
       <w:rPr>
@@ -3758,7 +3694,7 @@
       </w:pPr>
     </w:pPrDefault>
   </w:docDefaults>
-  <w:latentStyles w:defLockedState="0" w:defUIPriority="99" w:defSemiHidden="0" w:defUnhideWhenUsed="0" w:defQFormat="0" w:count="375">
+  <w:latentStyles w:defLockedState="0" w:defUIPriority="99" w:defSemiHidden="0" w:defUnhideWhenUsed="0" w:defQFormat="0" w:count="371">
     <w:lsdException w:name="Normal" w:uiPriority="0" w:qFormat="1"/>
     <w:lsdException w:name="heading 1" w:uiPriority="9" w:qFormat="1"/>
     <w:lsdException w:name="heading 2" w:semiHidden="1" w:uiPriority="9" w:unhideWhenUsed="1" w:qFormat="1"/>
@@ -4130,10 +4066,6 @@
     <w:lsdException w:name="List Table 5 Dark Accent 6" w:uiPriority="50"/>
     <w:lsdException w:name="List Table 6 Colorful Accent 6" w:uiPriority="51"/>
     <w:lsdException w:name="List Table 7 Colorful Accent 6" w:uiPriority="52"/>
-    <w:lsdException w:name="Mention" w:semiHidden="1" w:unhideWhenUsed="1"/>
-    <w:lsdException w:name="Smart Hyperlink" w:semiHidden="1" w:unhideWhenUsed="1"/>
-    <w:lsdException w:name="Hashtag" w:semiHidden="1" w:unhideWhenUsed="1"/>
-    <w:lsdException w:name="Unresolved Mention" w:semiHidden="1" w:unhideWhenUsed="1"/>
   </w:latentStyles>
   <w:style w:type="paragraph" w:default="1" w:styleId="Normal">
     <w:name w:val="Normal"/>
@@ -4490,7 +4422,7 @@
 </file>
 
 <file path=customXml/itemProps1.xml><?xml version="1.0" encoding="utf-8"?>
-<ds:datastoreItem xmlns:ds="http://schemas.openxmlformats.org/officeDocument/2006/customXml" ds:itemID="{C37FB179-9ED6-47F1-9809-03BA2A50E7E8}">
+<ds:datastoreItem xmlns:ds="http://schemas.openxmlformats.org/officeDocument/2006/customXml" ds:itemID="{4650CA23-EEB0-45AB-8BC8-7F3873B6FCDF}">
   <ds:schemaRefs>
     <ds:schemaRef ds:uri="http://schemas.openxmlformats.org/officeDocument/2006/bibliography"/>
   </ds:schemaRefs>

</xml_diff>

<commit_message>
Update for GKC (#48)
* Updated sponsors list

* Update Brainstorm Media Image

* Updates to robots pages to include descriptions.

* Adds updates to matches, posts for the weekly bullitein, robot information

* Fix posts page

* fix grammar

* Hopefully calls a secret

* change call

* try try again

* try 4

* bleh

* bleh2

* bleh3

* WHERE ARE THE GOOD DOCS

* pls

* Add the Dautenhahn family

* Add more robot pictures to assets

* Change game manuals to protect from possible issues with first

* Add bi-weekly videos to Videos page

* 2023 Team media stuff

* Mrs. G Changes

* added newest bulletin

* Corrections to robot specs

* Add heartland recap video

* Updated Brainstorm Logo

* Updated limelight count

* 2023 points

* Grid instead of password and secrets stay hidden :)

* Make mobile friendly such that buttons appear nicely on home page

* Fixed phone 2.0
</commit_message>
<xml_diff>
--- a/images/Assets/SummerCamps/Manuals/2022PiratePanicManual.docx
+++ b/images/Assets/SummerCamps/Manuals/2022PiratePanicManual.docx
@@ -1,6 +1,6 @@
 
 <file path=word/document.xml><?xml version="1.0" encoding="utf-8"?>
-<w:document xmlns:wpc="http://schemas.microsoft.com/office/word/2010/wordprocessingCanvas" xmlns:cx="http://schemas.microsoft.com/office/drawing/2014/chartex" xmlns:cx1="http://schemas.microsoft.com/office/drawing/2015/9/8/chartex" xmlns:cx2="http://schemas.microsoft.com/office/drawing/2015/10/21/chartex" xmlns:cx3="http://schemas.microsoft.com/office/drawing/2016/5/9/chartex" xmlns:cx4="http://schemas.microsoft.com/office/drawing/2016/5/10/chartex" xmlns:cx5="http://schemas.microsoft.com/office/drawing/2016/5/11/chartex" xmlns:cx6="http://schemas.microsoft.com/office/drawing/2016/5/12/chartex" xmlns:cx7="http://schemas.microsoft.com/office/drawing/2016/5/13/chartex" xmlns:cx8="http://schemas.microsoft.com/office/drawing/2016/5/14/chartex" xmlns:mc="http://schemas.openxmlformats.org/markup-compatibility/2006" xmlns:aink="http://schemas.microsoft.com/office/drawing/2016/ink" xmlns:am3d="http://schemas.microsoft.com/office/drawing/2017/model3d" xmlns:o="urn:schemas-microsoft-com:office:office" xmlns:r="http://schemas.openxmlformats.org/officeDocument/2006/relationships" xmlns:m="http://schemas.openxmlformats.org/officeDocument/2006/math" xmlns:v="urn:schemas-microsoft-com:vml" xmlns:wp14="http://schemas.microsoft.com/office/word/2010/wordprocessingDrawing" xmlns:wp="http://schemas.openxmlformats.org/drawingml/2006/wordprocessingDrawing" xmlns:w10="urn:schemas-microsoft-com:office:word" xmlns:w="http://schemas.openxmlformats.org/wordprocessingml/2006/main" xmlns:w14="http://schemas.microsoft.com/office/word/2010/wordml" xmlns:w15="http://schemas.microsoft.com/office/word/2012/wordml" xmlns:w16cid="http://schemas.microsoft.com/office/word/2016/wordml/cid" xmlns:w16se="http://schemas.microsoft.com/office/word/2015/wordml/symex" xmlns:wpg="http://schemas.microsoft.com/office/word/2010/wordprocessingGroup" xmlns:wpi="http://schemas.microsoft.com/office/word/2010/wordprocessingInk" xmlns:wne="http://schemas.microsoft.com/office/word/2006/wordml" xmlns:wps="http://schemas.microsoft.com/office/word/2010/wordprocessingShape" mc:Ignorable="w14 w15 w16se w16cid wp14">
+<w:document xmlns:wpc="http://schemas.microsoft.com/office/word/2010/wordprocessingCanvas" xmlns:mc="http://schemas.openxmlformats.org/markup-compatibility/2006" xmlns:o="urn:schemas-microsoft-com:office:office" xmlns:r="http://schemas.openxmlformats.org/officeDocument/2006/relationships" xmlns:m="http://schemas.openxmlformats.org/officeDocument/2006/math" xmlns:v="urn:schemas-microsoft-com:vml" xmlns:wp14="http://schemas.microsoft.com/office/word/2010/wordprocessingDrawing" xmlns:wp="http://schemas.openxmlformats.org/drawingml/2006/wordprocessingDrawing" xmlns:w10="urn:schemas-microsoft-com:office:word" xmlns:w="http://schemas.openxmlformats.org/wordprocessingml/2006/main" xmlns:w14="http://schemas.microsoft.com/office/word/2010/wordml" xmlns:w15="http://schemas.microsoft.com/office/word/2012/wordml" xmlns:wpg="http://schemas.microsoft.com/office/word/2010/wordprocessingGroup" xmlns:wpi="http://schemas.microsoft.com/office/word/2010/wordprocessingInk" xmlns:wne="http://schemas.microsoft.com/office/word/2006/wordml" xmlns:wps="http://schemas.microsoft.com/office/word/2010/wordprocessingShape" mc:Ignorable="w14 w15 wp14">
   <w:body>
     <w:p>
       <w:pPr>
@@ -1438,7 +1438,12 @@
         <w:t>The alliances</w:t>
       </w:r>
       <w:r>
-        <w:t xml:space="preserve"> will start the game in their respective </w:t>
+        <w:t xml:space="preserve"> will start the</w:t>
+      </w:r>
+      <w:bookmarkStart w:id="0" w:name="_GoBack"/>
+      <w:bookmarkEnd w:id="0"/>
+      <w:r>
+        <w:t xml:space="preserve"> game in their respective </w:t>
       </w:r>
       <w:r>
         <w:t>Starting</w:t>
@@ -3144,8 +3149,6 @@
       <w:pPr>
         <w:ind w:firstLine="720"/>
       </w:pPr>
-      <w:bookmarkStart w:id="0" w:name="_GoBack"/>
-      <w:bookmarkEnd w:id="0"/>
       <w:r>
         <w:rPr>
           <w:b/>
@@ -3474,7 +3477,7 @@
 </file>
 
 <file path=word/endnotes.xml><?xml version="1.0" encoding="utf-8"?>
-<w:endnotes xmlns:wpc="http://schemas.microsoft.com/office/word/2010/wordprocessingCanvas" xmlns:cx="http://schemas.microsoft.com/office/drawing/2014/chartex" xmlns:cx1="http://schemas.microsoft.com/office/drawing/2015/9/8/chartex" xmlns:cx2="http://schemas.microsoft.com/office/drawing/2015/10/21/chartex" xmlns:cx3="http://schemas.microsoft.com/office/drawing/2016/5/9/chartex" xmlns:cx4="http://schemas.microsoft.com/office/drawing/2016/5/10/chartex" xmlns:cx5="http://schemas.microsoft.com/office/drawing/2016/5/11/chartex" xmlns:cx6="http://schemas.microsoft.com/office/drawing/2016/5/12/chartex" xmlns:cx7="http://schemas.microsoft.com/office/drawing/2016/5/13/chartex" xmlns:cx8="http://schemas.microsoft.com/office/drawing/2016/5/14/chartex" xmlns:mc="http://schemas.openxmlformats.org/markup-compatibility/2006" xmlns:aink="http://schemas.microsoft.com/office/drawing/2016/ink" xmlns:am3d="http://schemas.microsoft.com/office/drawing/2017/model3d" xmlns:o="urn:schemas-microsoft-com:office:office" xmlns:r="http://schemas.openxmlformats.org/officeDocument/2006/relationships" xmlns:m="http://schemas.openxmlformats.org/officeDocument/2006/math" xmlns:v="urn:schemas-microsoft-com:vml" xmlns:wp14="http://schemas.microsoft.com/office/word/2010/wordprocessingDrawing" xmlns:wp="http://schemas.openxmlformats.org/drawingml/2006/wordprocessingDrawing" xmlns:w10="urn:schemas-microsoft-com:office:word" xmlns:w="http://schemas.openxmlformats.org/wordprocessingml/2006/main" xmlns:w14="http://schemas.microsoft.com/office/word/2010/wordml" xmlns:w15="http://schemas.microsoft.com/office/word/2012/wordml" xmlns:w16cid="http://schemas.microsoft.com/office/word/2016/wordml/cid" xmlns:w16se="http://schemas.microsoft.com/office/word/2015/wordml/symex" xmlns:wpg="http://schemas.microsoft.com/office/word/2010/wordprocessingGroup" xmlns:wpi="http://schemas.microsoft.com/office/word/2010/wordprocessingInk" xmlns:wne="http://schemas.microsoft.com/office/word/2006/wordml" xmlns:wps="http://schemas.microsoft.com/office/word/2010/wordprocessingShape" mc:Ignorable="w14 w15 w16se w16cid wp14">
+<w:endnotes xmlns:wpc="http://schemas.microsoft.com/office/word/2010/wordprocessingCanvas" xmlns:mc="http://schemas.openxmlformats.org/markup-compatibility/2006" xmlns:o="urn:schemas-microsoft-com:office:office" xmlns:r="http://schemas.openxmlformats.org/officeDocument/2006/relationships" xmlns:m="http://schemas.openxmlformats.org/officeDocument/2006/math" xmlns:v="urn:schemas-microsoft-com:vml" xmlns:wp14="http://schemas.microsoft.com/office/word/2010/wordprocessingDrawing" xmlns:wp="http://schemas.openxmlformats.org/drawingml/2006/wordprocessingDrawing" xmlns:w10="urn:schemas-microsoft-com:office:word" xmlns:w="http://schemas.openxmlformats.org/wordprocessingml/2006/main" xmlns:w14="http://schemas.microsoft.com/office/word/2010/wordml" xmlns:w15="http://schemas.microsoft.com/office/word/2012/wordml" xmlns:wpg="http://schemas.microsoft.com/office/word/2010/wordprocessingGroup" xmlns:wpi="http://schemas.microsoft.com/office/word/2010/wordprocessingInk" xmlns:wne="http://schemas.microsoft.com/office/word/2006/wordml" xmlns:wps="http://schemas.microsoft.com/office/word/2010/wordprocessingShape" mc:Ignorable="w14 w15 wp14">
   <w:endnote w:type="separator" w:id="-1">
     <w:p>
       <w:r>
@@ -3493,7 +3496,7 @@
 </file>
 
 <file path=word/footer1.xml><?xml version="1.0" encoding="utf-8"?>
-<w:ftr xmlns:wpc="http://schemas.microsoft.com/office/word/2010/wordprocessingCanvas" xmlns:cx="http://schemas.microsoft.com/office/drawing/2014/chartex" xmlns:cx1="http://schemas.microsoft.com/office/drawing/2015/9/8/chartex" xmlns:cx2="http://schemas.microsoft.com/office/drawing/2015/10/21/chartex" xmlns:cx3="http://schemas.microsoft.com/office/drawing/2016/5/9/chartex" xmlns:cx4="http://schemas.microsoft.com/office/drawing/2016/5/10/chartex" xmlns:cx5="http://schemas.microsoft.com/office/drawing/2016/5/11/chartex" xmlns:cx6="http://schemas.microsoft.com/office/drawing/2016/5/12/chartex" xmlns:cx7="http://schemas.microsoft.com/office/drawing/2016/5/13/chartex" xmlns:cx8="http://schemas.microsoft.com/office/drawing/2016/5/14/chartex" xmlns:mc="http://schemas.openxmlformats.org/markup-compatibility/2006" xmlns:aink="http://schemas.microsoft.com/office/drawing/2016/ink" xmlns:am3d="http://schemas.microsoft.com/office/drawing/2017/model3d" xmlns:o="urn:schemas-microsoft-com:office:office" xmlns:r="http://schemas.openxmlformats.org/officeDocument/2006/relationships" xmlns:m="http://schemas.openxmlformats.org/officeDocument/2006/math" xmlns:v="urn:schemas-microsoft-com:vml" xmlns:wp14="http://schemas.microsoft.com/office/word/2010/wordprocessingDrawing" xmlns:wp="http://schemas.openxmlformats.org/drawingml/2006/wordprocessingDrawing" xmlns:w10="urn:schemas-microsoft-com:office:word" xmlns:w="http://schemas.openxmlformats.org/wordprocessingml/2006/main" xmlns:w14="http://schemas.microsoft.com/office/word/2010/wordml" xmlns:w15="http://schemas.microsoft.com/office/word/2012/wordml" xmlns:w16cid="http://schemas.microsoft.com/office/word/2016/wordml/cid" xmlns:w16se="http://schemas.microsoft.com/office/word/2015/wordml/symex" xmlns:wpg="http://schemas.microsoft.com/office/word/2010/wordprocessingGroup" xmlns:wpi="http://schemas.microsoft.com/office/word/2010/wordprocessingInk" xmlns:wne="http://schemas.microsoft.com/office/word/2006/wordml" xmlns:wps="http://schemas.microsoft.com/office/word/2010/wordprocessingShape" mc:Ignorable="w14 w15 w16se w16cid wp14">
+<w:ftr xmlns:wpc="http://schemas.microsoft.com/office/word/2010/wordprocessingCanvas" xmlns:mc="http://schemas.openxmlformats.org/markup-compatibility/2006" xmlns:o="urn:schemas-microsoft-com:office:office" xmlns:r="http://schemas.openxmlformats.org/officeDocument/2006/relationships" xmlns:m="http://schemas.openxmlformats.org/officeDocument/2006/math" xmlns:v="urn:schemas-microsoft-com:vml" xmlns:wp14="http://schemas.microsoft.com/office/word/2010/wordprocessingDrawing" xmlns:wp="http://schemas.openxmlformats.org/drawingml/2006/wordprocessingDrawing" xmlns:w10="urn:schemas-microsoft-com:office:word" xmlns:w="http://schemas.openxmlformats.org/wordprocessingml/2006/main" xmlns:w14="http://schemas.microsoft.com/office/word/2010/wordml" xmlns:w15="http://schemas.microsoft.com/office/word/2012/wordml" xmlns:wpg="http://schemas.microsoft.com/office/word/2010/wordprocessingGroup" xmlns:wpi="http://schemas.microsoft.com/office/word/2010/wordprocessingInk" xmlns:wne="http://schemas.microsoft.com/office/word/2006/wordml" xmlns:wps="http://schemas.microsoft.com/office/word/2010/wordprocessingShape" mc:Ignorable="w14 w15 wp14">
   <w:p>
     <w:pPr>
       <w:pStyle w:val="Footer"/>
@@ -3502,73 +3505,6 @@
         <w:tab w:val="right" w:pos="10080"/>
       </w:tabs>
     </w:pPr>
-    <w:r>
-      <w:rPr>
-        <w:noProof/>
-      </w:rPr>
-      <w:drawing>
-        <wp:anchor distT="0" distB="0" distL="114300" distR="114300" simplePos="0" relativeHeight="251659264" behindDoc="0" locked="0" layoutInCell="1" allowOverlap="1">
-          <wp:simplePos x="0" y="0"/>
-          <wp:positionH relativeFrom="column">
-            <wp:posOffset>-571500</wp:posOffset>
-          </wp:positionH>
-          <wp:positionV relativeFrom="paragraph">
-            <wp:posOffset>-9525</wp:posOffset>
-          </wp:positionV>
-          <wp:extent cx="1563370" cy="1026160"/>
-          <wp:effectExtent l="0" t="0" r="0" b="2540"/>
-          <wp:wrapNone/>
-          <wp:docPr id="4" name="Picture 4" descr="FIRST logo"/>
-          <wp:cNvGraphicFramePr>
-            <a:graphicFrameLocks xmlns:a="http://schemas.openxmlformats.org/drawingml/2006/main" noChangeAspect="1"/>
-          </wp:cNvGraphicFramePr>
-          <a:graphic xmlns:a="http://schemas.openxmlformats.org/drawingml/2006/main">
-            <a:graphicData uri="http://schemas.openxmlformats.org/drawingml/2006/picture">
-              <pic:pic xmlns:pic="http://schemas.openxmlformats.org/drawingml/2006/picture">
-                <pic:nvPicPr>
-                  <pic:cNvPr id="0" name="Picture 1" descr="FIRST logo"/>
-                  <pic:cNvPicPr>
-                    <a:picLocks noChangeAspect="1" noChangeArrowheads="1"/>
-                  </pic:cNvPicPr>
-                </pic:nvPicPr>
-                <pic:blipFill>
-                  <a:blip r:embed="rId1">
-                    <a:extLst>
-                      <a:ext uri="{28A0092B-C50C-407E-A947-70E740481C1C}">
-                        <a14:useLocalDpi xmlns:a14="http://schemas.microsoft.com/office/drawing/2010/main" val="0"/>
-                      </a:ext>
-                    </a:extLst>
-                  </a:blip>
-                  <a:srcRect/>
-                  <a:stretch>
-                    <a:fillRect/>
-                  </a:stretch>
-                </pic:blipFill>
-                <pic:spPr bwMode="auto">
-                  <a:xfrm>
-                    <a:off x="0" y="0"/>
-                    <a:ext cx="1563370" cy="1026160"/>
-                  </a:xfrm>
-                  <a:prstGeom prst="rect">
-                    <a:avLst/>
-                  </a:prstGeom>
-                  <a:noFill/>
-                  <a:ln>
-                    <a:noFill/>
-                  </a:ln>
-                </pic:spPr>
-              </pic:pic>
-            </a:graphicData>
-          </a:graphic>
-          <wp14:sizeRelH relativeFrom="page">
-            <wp14:pctWidth>0</wp14:pctWidth>
-          </wp14:sizeRelH>
-          <wp14:sizeRelV relativeFrom="page">
-            <wp14:pctHeight>0</wp14:pctHeight>
-          </wp14:sizeRelV>
-        </wp:anchor>
-      </w:drawing>
-    </w:r>
     <w:r>
       <w:tab/>
     </w:r>
@@ -3597,7 +3533,7 @@
                   </pic:cNvPicPr>
                 </pic:nvPicPr>
                 <pic:blipFill>
-                  <a:blip r:embed="rId2">
+                  <a:blip r:embed="rId1">
                     <a:extLst>
                       <a:ext uri="{28A0092B-C50C-407E-A947-70E740481C1C}">
                         <a14:useLocalDpi xmlns:a14="http://schemas.microsoft.com/office/drawing/2010/main" val="0"/>
@@ -3636,7 +3572,7 @@
 </file>
 
 <file path=word/footnotes.xml><?xml version="1.0" encoding="utf-8"?>
-<w:footnotes xmlns:wpc="http://schemas.microsoft.com/office/word/2010/wordprocessingCanvas" xmlns:cx="http://schemas.microsoft.com/office/drawing/2014/chartex" xmlns:cx1="http://schemas.microsoft.com/office/drawing/2015/9/8/chartex" xmlns:cx2="http://schemas.microsoft.com/office/drawing/2015/10/21/chartex" xmlns:cx3="http://schemas.microsoft.com/office/drawing/2016/5/9/chartex" xmlns:cx4="http://schemas.microsoft.com/office/drawing/2016/5/10/chartex" xmlns:cx5="http://schemas.microsoft.com/office/drawing/2016/5/11/chartex" xmlns:cx6="http://schemas.microsoft.com/office/drawing/2016/5/12/chartex" xmlns:cx7="http://schemas.microsoft.com/office/drawing/2016/5/13/chartex" xmlns:cx8="http://schemas.microsoft.com/office/drawing/2016/5/14/chartex" xmlns:mc="http://schemas.openxmlformats.org/markup-compatibility/2006" xmlns:aink="http://schemas.microsoft.com/office/drawing/2016/ink" xmlns:am3d="http://schemas.microsoft.com/office/drawing/2017/model3d" xmlns:o="urn:schemas-microsoft-com:office:office" xmlns:r="http://schemas.openxmlformats.org/officeDocument/2006/relationships" xmlns:m="http://schemas.openxmlformats.org/officeDocument/2006/math" xmlns:v="urn:schemas-microsoft-com:vml" xmlns:wp14="http://schemas.microsoft.com/office/word/2010/wordprocessingDrawing" xmlns:wp="http://schemas.openxmlformats.org/drawingml/2006/wordprocessingDrawing" xmlns:w10="urn:schemas-microsoft-com:office:word" xmlns:w="http://schemas.openxmlformats.org/wordprocessingml/2006/main" xmlns:w14="http://schemas.microsoft.com/office/word/2010/wordml" xmlns:w15="http://schemas.microsoft.com/office/word/2012/wordml" xmlns:w16cid="http://schemas.microsoft.com/office/word/2016/wordml/cid" xmlns:w16se="http://schemas.microsoft.com/office/word/2015/wordml/symex" xmlns:wpg="http://schemas.microsoft.com/office/word/2010/wordprocessingGroup" xmlns:wpi="http://schemas.microsoft.com/office/word/2010/wordprocessingInk" xmlns:wne="http://schemas.microsoft.com/office/word/2006/wordml" xmlns:wps="http://schemas.microsoft.com/office/word/2010/wordprocessingShape" mc:Ignorable="w14 w15 w16se w16cid wp14">
+<w:footnotes xmlns:wpc="http://schemas.microsoft.com/office/word/2010/wordprocessingCanvas" xmlns:mc="http://schemas.openxmlformats.org/markup-compatibility/2006" xmlns:o="urn:schemas-microsoft-com:office:office" xmlns:r="http://schemas.openxmlformats.org/officeDocument/2006/relationships" xmlns:m="http://schemas.openxmlformats.org/officeDocument/2006/math" xmlns:v="urn:schemas-microsoft-com:vml" xmlns:wp14="http://schemas.microsoft.com/office/word/2010/wordprocessingDrawing" xmlns:wp="http://schemas.openxmlformats.org/drawingml/2006/wordprocessingDrawing" xmlns:w10="urn:schemas-microsoft-com:office:word" xmlns:w="http://schemas.openxmlformats.org/wordprocessingml/2006/main" xmlns:w14="http://schemas.microsoft.com/office/word/2010/wordml" xmlns:w15="http://schemas.microsoft.com/office/word/2012/wordml" xmlns:wpg="http://schemas.microsoft.com/office/word/2010/wordprocessingGroup" xmlns:wpi="http://schemas.microsoft.com/office/word/2010/wordprocessingInk" xmlns:wne="http://schemas.microsoft.com/office/word/2006/wordml" xmlns:wps="http://schemas.microsoft.com/office/word/2010/wordprocessingShape" mc:Ignorable="w14 w15 wp14">
   <w:footnote w:type="separator" w:id="-1">
     <w:p>
       <w:r>
@@ -3655,7 +3591,7 @@
 </file>
 
 <file path=word/header1.xml><?xml version="1.0" encoding="utf-8"?>
-<w:hdr xmlns:wpc="http://schemas.microsoft.com/office/word/2010/wordprocessingCanvas" xmlns:cx="http://schemas.microsoft.com/office/drawing/2014/chartex" xmlns:cx1="http://schemas.microsoft.com/office/drawing/2015/9/8/chartex" xmlns:cx2="http://schemas.microsoft.com/office/drawing/2015/10/21/chartex" xmlns:cx3="http://schemas.microsoft.com/office/drawing/2016/5/9/chartex" xmlns:cx4="http://schemas.microsoft.com/office/drawing/2016/5/10/chartex" xmlns:cx5="http://schemas.microsoft.com/office/drawing/2016/5/11/chartex" xmlns:cx6="http://schemas.microsoft.com/office/drawing/2016/5/12/chartex" xmlns:cx7="http://schemas.microsoft.com/office/drawing/2016/5/13/chartex" xmlns:cx8="http://schemas.microsoft.com/office/drawing/2016/5/14/chartex" xmlns:mc="http://schemas.openxmlformats.org/markup-compatibility/2006" xmlns:aink="http://schemas.microsoft.com/office/drawing/2016/ink" xmlns:am3d="http://schemas.microsoft.com/office/drawing/2017/model3d" xmlns:o="urn:schemas-microsoft-com:office:office" xmlns:r="http://schemas.openxmlformats.org/officeDocument/2006/relationships" xmlns:m="http://schemas.openxmlformats.org/officeDocument/2006/math" xmlns:v="urn:schemas-microsoft-com:vml" xmlns:wp14="http://schemas.microsoft.com/office/word/2010/wordprocessingDrawing" xmlns:wp="http://schemas.openxmlformats.org/drawingml/2006/wordprocessingDrawing" xmlns:w10="urn:schemas-microsoft-com:office:word" xmlns:w="http://schemas.openxmlformats.org/wordprocessingml/2006/main" xmlns:w14="http://schemas.microsoft.com/office/word/2010/wordml" xmlns:w15="http://schemas.microsoft.com/office/word/2012/wordml" xmlns:w16cid="http://schemas.microsoft.com/office/word/2016/wordml/cid" xmlns:w16se="http://schemas.microsoft.com/office/word/2015/wordml/symex" xmlns:wpg="http://schemas.microsoft.com/office/word/2010/wordprocessingGroup" xmlns:wpi="http://schemas.microsoft.com/office/word/2010/wordprocessingInk" xmlns:wne="http://schemas.microsoft.com/office/word/2006/wordml" xmlns:wps="http://schemas.microsoft.com/office/word/2010/wordprocessingShape" mc:Ignorable="w14 w15 w16se w16cid wp14">
+<w:hdr xmlns:wpc="http://schemas.microsoft.com/office/word/2010/wordprocessingCanvas" xmlns:mc="http://schemas.openxmlformats.org/markup-compatibility/2006" xmlns:o="urn:schemas-microsoft-com:office:office" xmlns:r="http://schemas.openxmlformats.org/officeDocument/2006/relationships" xmlns:m="http://schemas.openxmlformats.org/officeDocument/2006/math" xmlns:v="urn:schemas-microsoft-com:vml" xmlns:wp14="http://schemas.microsoft.com/office/word/2010/wordprocessingDrawing" xmlns:wp="http://schemas.openxmlformats.org/drawingml/2006/wordprocessingDrawing" xmlns:w10="urn:schemas-microsoft-com:office:word" xmlns:w="http://schemas.openxmlformats.org/wordprocessingml/2006/main" xmlns:w14="http://schemas.microsoft.com/office/word/2010/wordml" xmlns:w15="http://schemas.microsoft.com/office/word/2012/wordml" xmlns:wpg="http://schemas.microsoft.com/office/word/2010/wordprocessingGroup" xmlns:wpi="http://schemas.microsoft.com/office/word/2010/wordprocessingInk" xmlns:wne="http://schemas.microsoft.com/office/word/2006/wordml" xmlns:wps="http://schemas.microsoft.com/office/word/2010/wordprocessingShape" mc:Ignorable="w14 w15 wp14">
   <w:p>
     <w:pPr>
       <w:pStyle w:val="Header"/>
@@ -3730,7 +3666,7 @@
             </wp:anchor>
           </w:drawing>
         </mc:Choice>
-        <mc:Fallback>
+        <mc:Fallback xmlns:w16se="http://schemas.microsoft.com/office/word/2015/wordml/symex" xmlns:w16cid="http://schemas.microsoft.com/office/word/2016/wordml/cid" xmlns:am3d="http://schemas.microsoft.com/office/drawing/2017/model3d" xmlns:aink="http://schemas.microsoft.com/office/drawing/2016/ink" xmlns:cx8="http://schemas.microsoft.com/office/drawing/2016/5/14/chartex" xmlns:cx7="http://schemas.microsoft.com/office/drawing/2016/5/13/chartex" xmlns:cx6="http://schemas.microsoft.com/office/drawing/2016/5/12/chartex" xmlns:cx5="http://schemas.microsoft.com/office/drawing/2016/5/11/chartex" xmlns:cx4="http://schemas.microsoft.com/office/drawing/2016/5/10/chartex" xmlns:cx3="http://schemas.microsoft.com/office/drawing/2016/5/9/chartex" xmlns:cx2="http://schemas.microsoft.com/office/drawing/2015/10/21/chartex" xmlns:cx1="http://schemas.microsoft.com/office/drawing/2015/9/8/chartex" xmlns:cx="http://schemas.microsoft.com/office/drawing/2014/chartex">
           <w:pict>
             <v:rect w14:anchorId="65A4F528" id="Rectangle 5" o:spid="_x0000_s1026" style="position:absolute;margin-left:-36pt;margin-top:1pt;width:540pt;height:10in;z-index:251660288;visibility:visible;mso-wrap-style:square;mso-width-percent:0;mso-height-percent:0;mso-wrap-distance-left:9pt;mso-wrap-distance-top:0;mso-wrap-distance-right:9pt;mso-wrap-distance-bottom:0;mso-position-horizontal:absolute;mso-position-horizontal-relative:text;mso-position-vertical:absolute;mso-position-vertical-relative:text;mso-width-percent:0;mso-height-percent:0;mso-width-relative:page;mso-height-relative:page;v-text-anchor:top" o:gfxdata="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" filled="f" strokeweight="2pt"/>
           </w:pict>
@@ -3742,7 +3678,7 @@
 </file>
 
 <file path=word/styles.xml><?xml version="1.0" encoding="utf-8"?>
-<w:styles xmlns:mc="http://schemas.openxmlformats.org/markup-compatibility/2006" xmlns:r="http://schemas.openxmlformats.org/officeDocument/2006/relationships" xmlns:w="http://schemas.openxmlformats.org/wordprocessingml/2006/main" xmlns:w14="http://schemas.microsoft.com/office/word/2010/wordml" xmlns:w15="http://schemas.microsoft.com/office/word/2012/wordml" xmlns:w16cid="http://schemas.microsoft.com/office/word/2016/wordml/cid" xmlns:w16se="http://schemas.microsoft.com/office/word/2015/wordml/symex" mc:Ignorable="w14 w15 w16se w16cid">
+<w:styles xmlns:mc="http://schemas.openxmlformats.org/markup-compatibility/2006" xmlns:r="http://schemas.openxmlformats.org/officeDocument/2006/relationships" xmlns:w="http://schemas.openxmlformats.org/wordprocessingml/2006/main" xmlns:w14="http://schemas.microsoft.com/office/word/2010/wordml" xmlns:w15="http://schemas.microsoft.com/office/word/2012/wordml" mc:Ignorable="w14 w15">
   <w:docDefaults>
     <w:rPrDefault>
       <w:rPr>
@@ -3758,7 +3694,7 @@
       </w:pPr>
     </w:pPrDefault>
   </w:docDefaults>
-  <w:latentStyles w:defLockedState="0" w:defUIPriority="99" w:defSemiHidden="0" w:defUnhideWhenUsed="0" w:defQFormat="0" w:count="375">
+  <w:latentStyles w:defLockedState="0" w:defUIPriority="99" w:defSemiHidden="0" w:defUnhideWhenUsed="0" w:defQFormat="0" w:count="371">
     <w:lsdException w:name="Normal" w:uiPriority="0" w:qFormat="1"/>
     <w:lsdException w:name="heading 1" w:uiPriority="9" w:qFormat="1"/>
     <w:lsdException w:name="heading 2" w:semiHidden="1" w:uiPriority="9" w:unhideWhenUsed="1" w:qFormat="1"/>
@@ -4130,10 +4066,6 @@
     <w:lsdException w:name="List Table 5 Dark Accent 6" w:uiPriority="50"/>
     <w:lsdException w:name="List Table 6 Colorful Accent 6" w:uiPriority="51"/>
     <w:lsdException w:name="List Table 7 Colorful Accent 6" w:uiPriority="52"/>
-    <w:lsdException w:name="Mention" w:semiHidden="1" w:unhideWhenUsed="1"/>
-    <w:lsdException w:name="Smart Hyperlink" w:semiHidden="1" w:unhideWhenUsed="1"/>
-    <w:lsdException w:name="Hashtag" w:semiHidden="1" w:unhideWhenUsed="1"/>
-    <w:lsdException w:name="Unresolved Mention" w:semiHidden="1" w:unhideWhenUsed="1"/>
   </w:latentStyles>
   <w:style w:type="paragraph" w:default="1" w:styleId="Normal">
     <w:name w:val="Normal"/>
@@ -4490,7 +4422,7 @@
 </file>
 
 <file path=customXml/itemProps1.xml><?xml version="1.0" encoding="utf-8"?>
-<ds:datastoreItem xmlns:ds="http://schemas.openxmlformats.org/officeDocument/2006/customXml" ds:itemID="{C37FB179-9ED6-47F1-9809-03BA2A50E7E8}">
+<ds:datastoreItem xmlns:ds="http://schemas.openxmlformats.org/officeDocument/2006/customXml" ds:itemID="{4650CA23-EEB0-45AB-8BC8-7F3873B6FCDF}">
   <ds:schemaRefs>
     <ds:schemaRef ds:uri="http://schemas.openxmlformats.org/officeDocument/2006/bibliography"/>
   </ds:schemaRefs>

</xml_diff>

<commit_message>
Deploying to gh-pages from @ FRCTeam1987/teambroncobots.com@5640c04b2ba5c240f60dd0895d5750fe807f3ee7 🚀
</commit_message>
<xml_diff>
--- a/images/Assets/SummerCamps/Manuals/2022PiratePanicManual.docx
+++ b/images/Assets/SummerCamps/Manuals/2022PiratePanicManual.docx
@@ -1,6 +1,6 @@
 
 <file path=word/document.xml><?xml version="1.0" encoding="utf-8"?>
-<w:document xmlns:wpc="http://schemas.microsoft.com/office/word/2010/wordprocessingCanvas" xmlns:cx="http://schemas.microsoft.com/office/drawing/2014/chartex" xmlns:cx1="http://schemas.microsoft.com/office/drawing/2015/9/8/chartex" xmlns:cx2="http://schemas.microsoft.com/office/drawing/2015/10/21/chartex" xmlns:cx3="http://schemas.microsoft.com/office/drawing/2016/5/9/chartex" xmlns:cx4="http://schemas.microsoft.com/office/drawing/2016/5/10/chartex" xmlns:cx5="http://schemas.microsoft.com/office/drawing/2016/5/11/chartex" xmlns:cx6="http://schemas.microsoft.com/office/drawing/2016/5/12/chartex" xmlns:cx7="http://schemas.microsoft.com/office/drawing/2016/5/13/chartex" xmlns:cx8="http://schemas.microsoft.com/office/drawing/2016/5/14/chartex" xmlns:mc="http://schemas.openxmlformats.org/markup-compatibility/2006" xmlns:aink="http://schemas.microsoft.com/office/drawing/2016/ink" xmlns:am3d="http://schemas.microsoft.com/office/drawing/2017/model3d" xmlns:o="urn:schemas-microsoft-com:office:office" xmlns:r="http://schemas.openxmlformats.org/officeDocument/2006/relationships" xmlns:m="http://schemas.openxmlformats.org/officeDocument/2006/math" xmlns:v="urn:schemas-microsoft-com:vml" xmlns:wp14="http://schemas.microsoft.com/office/word/2010/wordprocessingDrawing" xmlns:wp="http://schemas.openxmlformats.org/drawingml/2006/wordprocessingDrawing" xmlns:w10="urn:schemas-microsoft-com:office:word" xmlns:w="http://schemas.openxmlformats.org/wordprocessingml/2006/main" xmlns:w14="http://schemas.microsoft.com/office/word/2010/wordml" xmlns:w15="http://schemas.microsoft.com/office/word/2012/wordml" xmlns:w16cid="http://schemas.microsoft.com/office/word/2016/wordml/cid" xmlns:w16se="http://schemas.microsoft.com/office/word/2015/wordml/symex" xmlns:wpg="http://schemas.microsoft.com/office/word/2010/wordprocessingGroup" xmlns:wpi="http://schemas.microsoft.com/office/word/2010/wordprocessingInk" xmlns:wne="http://schemas.microsoft.com/office/word/2006/wordml" xmlns:wps="http://schemas.microsoft.com/office/word/2010/wordprocessingShape" mc:Ignorable="w14 w15 w16se w16cid wp14">
+<w:document xmlns:wpc="http://schemas.microsoft.com/office/word/2010/wordprocessingCanvas" xmlns:mc="http://schemas.openxmlformats.org/markup-compatibility/2006" xmlns:o="urn:schemas-microsoft-com:office:office" xmlns:r="http://schemas.openxmlformats.org/officeDocument/2006/relationships" xmlns:m="http://schemas.openxmlformats.org/officeDocument/2006/math" xmlns:v="urn:schemas-microsoft-com:vml" xmlns:wp14="http://schemas.microsoft.com/office/word/2010/wordprocessingDrawing" xmlns:wp="http://schemas.openxmlformats.org/drawingml/2006/wordprocessingDrawing" xmlns:w10="urn:schemas-microsoft-com:office:word" xmlns:w="http://schemas.openxmlformats.org/wordprocessingml/2006/main" xmlns:w14="http://schemas.microsoft.com/office/word/2010/wordml" xmlns:w15="http://schemas.microsoft.com/office/word/2012/wordml" xmlns:wpg="http://schemas.microsoft.com/office/word/2010/wordprocessingGroup" xmlns:wpi="http://schemas.microsoft.com/office/word/2010/wordprocessingInk" xmlns:wne="http://schemas.microsoft.com/office/word/2006/wordml" xmlns:wps="http://schemas.microsoft.com/office/word/2010/wordprocessingShape" mc:Ignorable="w14 w15 wp14">
   <w:body>
     <w:p>
       <w:pPr>
@@ -1438,7 +1438,12 @@
         <w:t>The alliances</w:t>
       </w:r>
       <w:r>
-        <w:t xml:space="preserve"> will start the game in their respective </w:t>
+        <w:t xml:space="preserve"> will start the</w:t>
+      </w:r>
+      <w:bookmarkStart w:id="0" w:name="_GoBack"/>
+      <w:bookmarkEnd w:id="0"/>
+      <w:r>
+        <w:t xml:space="preserve"> game in their respective </w:t>
       </w:r>
       <w:r>
         <w:t>Starting</w:t>
@@ -3144,8 +3149,6 @@
       <w:pPr>
         <w:ind w:firstLine="720"/>
       </w:pPr>
-      <w:bookmarkStart w:id="0" w:name="_GoBack"/>
-      <w:bookmarkEnd w:id="0"/>
       <w:r>
         <w:rPr>
           <w:b/>
@@ -3474,7 +3477,7 @@
 </file>
 
 <file path=word/endnotes.xml><?xml version="1.0" encoding="utf-8"?>
-<w:endnotes xmlns:wpc="http://schemas.microsoft.com/office/word/2010/wordprocessingCanvas" xmlns:cx="http://schemas.microsoft.com/office/drawing/2014/chartex" xmlns:cx1="http://schemas.microsoft.com/office/drawing/2015/9/8/chartex" xmlns:cx2="http://schemas.microsoft.com/office/drawing/2015/10/21/chartex" xmlns:cx3="http://schemas.microsoft.com/office/drawing/2016/5/9/chartex" xmlns:cx4="http://schemas.microsoft.com/office/drawing/2016/5/10/chartex" xmlns:cx5="http://schemas.microsoft.com/office/drawing/2016/5/11/chartex" xmlns:cx6="http://schemas.microsoft.com/office/drawing/2016/5/12/chartex" xmlns:cx7="http://schemas.microsoft.com/office/drawing/2016/5/13/chartex" xmlns:cx8="http://schemas.microsoft.com/office/drawing/2016/5/14/chartex" xmlns:mc="http://schemas.openxmlformats.org/markup-compatibility/2006" xmlns:aink="http://schemas.microsoft.com/office/drawing/2016/ink" xmlns:am3d="http://schemas.microsoft.com/office/drawing/2017/model3d" xmlns:o="urn:schemas-microsoft-com:office:office" xmlns:r="http://schemas.openxmlformats.org/officeDocument/2006/relationships" xmlns:m="http://schemas.openxmlformats.org/officeDocument/2006/math" xmlns:v="urn:schemas-microsoft-com:vml" xmlns:wp14="http://schemas.microsoft.com/office/word/2010/wordprocessingDrawing" xmlns:wp="http://schemas.openxmlformats.org/drawingml/2006/wordprocessingDrawing" xmlns:w10="urn:schemas-microsoft-com:office:word" xmlns:w="http://schemas.openxmlformats.org/wordprocessingml/2006/main" xmlns:w14="http://schemas.microsoft.com/office/word/2010/wordml" xmlns:w15="http://schemas.microsoft.com/office/word/2012/wordml" xmlns:w16cid="http://schemas.microsoft.com/office/word/2016/wordml/cid" xmlns:w16se="http://schemas.microsoft.com/office/word/2015/wordml/symex" xmlns:wpg="http://schemas.microsoft.com/office/word/2010/wordprocessingGroup" xmlns:wpi="http://schemas.microsoft.com/office/word/2010/wordprocessingInk" xmlns:wne="http://schemas.microsoft.com/office/word/2006/wordml" xmlns:wps="http://schemas.microsoft.com/office/word/2010/wordprocessingShape" mc:Ignorable="w14 w15 w16se w16cid wp14">
+<w:endnotes xmlns:wpc="http://schemas.microsoft.com/office/word/2010/wordprocessingCanvas" xmlns:mc="http://schemas.openxmlformats.org/markup-compatibility/2006" xmlns:o="urn:schemas-microsoft-com:office:office" xmlns:r="http://schemas.openxmlformats.org/officeDocument/2006/relationships" xmlns:m="http://schemas.openxmlformats.org/officeDocument/2006/math" xmlns:v="urn:schemas-microsoft-com:vml" xmlns:wp14="http://schemas.microsoft.com/office/word/2010/wordprocessingDrawing" xmlns:wp="http://schemas.openxmlformats.org/drawingml/2006/wordprocessingDrawing" xmlns:w10="urn:schemas-microsoft-com:office:word" xmlns:w="http://schemas.openxmlformats.org/wordprocessingml/2006/main" xmlns:w14="http://schemas.microsoft.com/office/word/2010/wordml" xmlns:w15="http://schemas.microsoft.com/office/word/2012/wordml" xmlns:wpg="http://schemas.microsoft.com/office/word/2010/wordprocessingGroup" xmlns:wpi="http://schemas.microsoft.com/office/word/2010/wordprocessingInk" xmlns:wne="http://schemas.microsoft.com/office/word/2006/wordml" xmlns:wps="http://schemas.microsoft.com/office/word/2010/wordprocessingShape" mc:Ignorable="w14 w15 wp14">
   <w:endnote w:type="separator" w:id="-1">
     <w:p>
       <w:r>
@@ -3493,7 +3496,7 @@
 </file>
 
 <file path=word/footer1.xml><?xml version="1.0" encoding="utf-8"?>
-<w:ftr xmlns:wpc="http://schemas.microsoft.com/office/word/2010/wordprocessingCanvas" xmlns:cx="http://schemas.microsoft.com/office/drawing/2014/chartex" xmlns:cx1="http://schemas.microsoft.com/office/drawing/2015/9/8/chartex" xmlns:cx2="http://schemas.microsoft.com/office/drawing/2015/10/21/chartex" xmlns:cx3="http://schemas.microsoft.com/office/drawing/2016/5/9/chartex" xmlns:cx4="http://schemas.microsoft.com/office/drawing/2016/5/10/chartex" xmlns:cx5="http://schemas.microsoft.com/office/drawing/2016/5/11/chartex" xmlns:cx6="http://schemas.microsoft.com/office/drawing/2016/5/12/chartex" xmlns:cx7="http://schemas.microsoft.com/office/drawing/2016/5/13/chartex" xmlns:cx8="http://schemas.microsoft.com/office/drawing/2016/5/14/chartex" xmlns:mc="http://schemas.openxmlformats.org/markup-compatibility/2006" xmlns:aink="http://schemas.microsoft.com/office/drawing/2016/ink" xmlns:am3d="http://schemas.microsoft.com/office/drawing/2017/model3d" xmlns:o="urn:schemas-microsoft-com:office:office" xmlns:r="http://schemas.openxmlformats.org/officeDocument/2006/relationships" xmlns:m="http://schemas.openxmlformats.org/officeDocument/2006/math" xmlns:v="urn:schemas-microsoft-com:vml" xmlns:wp14="http://schemas.microsoft.com/office/word/2010/wordprocessingDrawing" xmlns:wp="http://schemas.openxmlformats.org/drawingml/2006/wordprocessingDrawing" xmlns:w10="urn:schemas-microsoft-com:office:word" xmlns:w="http://schemas.openxmlformats.org/wordprocessingml/2006/main" xmlns:w14="http://schemas.microsoft.com/office/word/2010/wordml" xmlns:w15="http://schemas.microsoft.com/office/word/2012/wordml" xmlns:w16cid="http://schemas.microsoft.com/office/word/2016/wordml/cid" xmlns:w16se="http://schemas.microsoft.com/office/word/2015/wordml/symex" xmlns:wpg="http://schemas.microsoft.com/office/word/2010/wordprocessingGroup" xmlns:wpi="http://schemas.microsoft.com/office/word/2010/wordprocessingInk" xmlns:wne="http://schemas.microsoft.com/office/word/2006/wordml" xmlns:wps="http://schemas.microsoft.com/office/word/2010/wordprocessingShape" mc:Ignorable="w14 w15 w16se w16cid wp14">
+<w:ftr xmlns:wpc="http://schemas.microsoft.com/office/word/2010/wordprocessingCanvas" xmlns:mc="http://schemas.openxmlformats.org/markup-compatibility/2006" xmlns:o="urn:schemas-microsoft-com:office:office" xmlns:r="http://schemas.openxmlformats.org/officeDocument/2006/relationships" xmlns:m="http://schemas.openxmlformats.org/officeDocument/2006/math" xmlns:v="urn:schemas-microsoft-com:vml" xmlns:wp14="http://schemas.microsoft.com/office/word/2010/wordprocessingDrawing" xmlns:wp="http://schemas.openxmlformats.org/drawingml/2006/wordprocessingDrawing" xmlns:w10="urn:schemas-microsoft-com:office:word" xmlns:w="http://schemas.openxmlformats.org/wordprocessingml/2006/main" xmlns:w14="http://schemas.microsoft.com/office/word/2010/wordml" xmlns:w15="http://schemas.microsoft.com/office/word/2012/wordml" xmlns:wpg="http://schemas.microsoft.com/office/word/2010/wordprocessingGroup" xmlns:wpi="http://schemas.microsoft.com/office/word/2010/wordprocessingInk" xmlns:wne="http://schemas.microsoft.com/office/word/2006/wordml" xmlns:wps="http://schemas.microsoft.com/office/word/2010/wordprocessingShape" mc:Ignorable="w14 w15 wp14">
   <w:p>
     <w:pPr>
       <w:pStyle w:val="Footer"/>
@@ -3502,73 +3505,6 @@
         <w:tab w:val="right" w:pos="10080"/>
       </w:tabs>
     </w:pPr>
-    <w:r>
-      <w:rPr>
-        <w:noProof/>
-      </w:rPr>
-      <w:drawing>
-        <wp:anchor distT="0" distB="0" distL="114300" distR="114300" simplePos="0" relativeHeight="251659264" behindDoc="0" locked="0" layoutInCell="1" allowOverlap="1">
-          <wp:simplePos x="0" y="0"/>
-          <wp:positionH relativeFrom="column">
-            <wp:posOffset>-571500</wp:posOffset>
-          </wp:positionH>
-          <wp:positionV relativeFrom="paragraph">
-            <wp:posOffset>-9525</wp:posOffset>
-          </wp:positionV>
-          <wp:extent cx="1563370" cy="1026160"/>
-          <wp:effectExtent l="0" t="0" r="0" b="2540"/>
-          <wp:wrapNone/>
-          <wp:docPr id="4" name="Picture 4" descr="FIRST logo"/>
-          <wp:cNvGraphicFramePr>
-            <a:graphicFrameLocks xmlns:a="http://schemas.openxmlformats.org/drawingml/2006/main" noChangeAspect="1"/>
-          </wp:cNvGraphicFramePr>
-          <a:graphic xmlns:a="http://schemas.openxmlformats.org/drawingml/2006/main">
-            <a:graphicData uri="http://schemas.openxmlformats.org/drawingml/2006/picture">
-              <pic:pic xmlns:pic="http://schemas.openxmlformats.org/drawingml/2006/picture">
-                <pic:nvPicPr>
-                  <pic:cNvPr id="0" name="Picture 1" descr="FIRST logo"/>
-                  <pic:cNvPicPr>
-                    <a:picLocks noChangeAspect="1" noChangeArrowheads="1"/>
-                  </pic:cNvPicPr>
-                </pic:nvPicPr>
-                <pic:blipFill>
-                  <a:blip r:embed="rId1">
-                    <a:extLst>
-                      <a:ext uri="{28A0092B-C50C-407E-A947-70E740481C1C}">
-                        <a14:useLocalDpi xmlns:a14="http://schemas.microsoft.com/office/drawing/2010/main" val="0"/>
-                      </a:ext>
-                    </a:extLst>
-                  </a:blip>
-                  <a:srcRect/>
-                  <a:stretch>
-                    <a:fillRect/>
-                  </a:stretch>
-                </pic:blipFill>
-                <pic:spPr bwMode="auto">
-                  <a:xfrm>
-                    <a:off x="0" y="0"/>
-                    <a:ext cx="1563370" cy="1026160"/>
-                  </a:xfrm>
-                  <a:prstGeom prst="rect">
-                    <a:avLst/>
-                  </a:prstGeom>
-                  <a:noFill/>
-                  <a:ln>
-                    <a:noFill/>
-                  </a:ln>
-                </pic:spPr>
-              </pic:pic>
-            </a:graphicData>
-          </a:graphic>
-          <wp14:sizeRelH relativeFrom="page">
-            <wp14:pctWidth>0</wp14:pctWidth>
-          </wp14:sizeRelH>
-          <wp14:sizeRelV relativeFrom="page">
-            <wp14:pctHeight>0</wp14:pctHeight>
-          </wp14:sizeRelV>
-        </wp:anchor>
-      </w:drawing>
-    </w:r>
     <w:r>
       <w:tab/>
     </w:r>
@@ -3597,7 +3533,7 @@
                   </pic:cNvPicPr>
                 </pic:nvPicPr>
                 <pic:blipFill>
-                  <a:blip r:embed="rId2">
+                  <a:blip r:embed="rId1">
                     <a:extLst>
                       <a:ext uri="{28A0092B-C50C-407E-A947-70E740481C1C}">
                         <a14:useLocalDpi xmlns:a14="http://schemas.microsoft.com/office/drawing/2010/main" val="0"/>
@@ -3636,7 +3572,7 @@
 </file>
 
 <file path=word/footnotes.xml><?xml version="1.0" encoding="utf-8"?>
-<w:footnotes xmlns:wpc="http://schemas.microsoft.com/office/word/2010/wordprocessingCanvas" xmlns:cx="http://schemas.microsoft.com/office/drawing/2014/chartex" xmlns:cx1="http://schemas.microsoft.com/office/drawing/2015/9/8/chartex" xmlns:cx2="http://schemas.microsoft.com/office/drawing/2015/10/21/chartex" xmlns:cx3="http://schemas.microsoft.com/office/drawing/2016/5/9/chartex" xmlns:cx4="http://schemas.microsoft.com/office/drawing/2016/5/10/chartex" xmlns:cx5="http://schemas.microsoft.com/office/drawing/2016/5/11/chartex" xmlns:cx6="http://schemas.microsoft.com/office/drawing/2016/5/12/chartex" xmlns:cx7="http://schemas.microsoft.com/office/drawing/2016/5/13/chartex" xmlns:cx8="http://schemas.microsoft.com/office/drawing/2016/5/14/chartex" xmlns:mc="http://schemas.openxmlformats.org/markup-compatibility/2006" xmlns:aink="http://schemas.microsoft.com/office/drawing/2016/ink" xmlns:am3d="http://schemas.microsoft.com/office/drawing/2017/model3d" xmlns:o="urn:schemas-microsoft-com:office:office" xmlns:r="http://schemas.openxmlformats.org/officeDocument/2006/relationships" xmlns:m="http://schemas.openxmlformats.org/officeDocument/2006/math" xmlns:v="urn:schemas-microsoft-com:vml" xmlns:wp14="http://schemas.microsoft.com/office/word/2010/wordprocessingDrawing" xmlns:wp="http://schemas.openxmlformats.org/drawingml/2006/wordprocessingDrawing" xmlns:w10="urn:schemas-microsoft-com:office:word" xmlns:w="http://schemas.openxmlformats.org/wordprocessingml/2006/main" xmlns:w14="http://schemas.microsoft.com/office/word/2010/wordml" xmlns:w15="http://schemas.microsoft.com/office/word/2012/wordml" xmlns:w16cid="http://schemas.microsoft.com/office/word/2016/wordml/cid" xmlns:w16se="http://schemas.microsoft.com/office/word/2015/wordml/symex" xmlns:wpg="http://schemas.microsoft.com/office/word/2010/wordprocessingGroup" xmlns:wpi="http://schemas.microsoft.com/office/word/2010/wordprocessingInk" xmlns:wne="http://schemas.microsoft.com/office/word/2006/wordml" xmlns:wps="http://schemas.microsoft.com/office/word/2010/wordprocessingShape" mc:Ignorable="w14 w15 w16se w16cid wp14">
+<w:footnotes xmlns:wpc="http://schemas.microsoft.com/office/word/2010/wordprocessingCanvas" xmlns:mc="http://schemas.openxmlformats.org/markup-compatibility/2006" xmlns:o="urn:schemas-microsoft-com:office:office" xmlns:r="http://schemas.openxmlformats.org/officeDocument/2006/relationships" xmlns:m="http://schemas.openxmlformats.org/officeDocument/2006/math" xmlns:v="urn:schemas-microsoft-com:vml" xmlns:wp14="http://schemas.microsoft.com/office/word/2010/wordprocessingDrawing" xmlns:wp="http://schemas.openxmlformats.org/drawingml/2006/wordprocessingDrawing" xmlns:w10="urn:schemas-microsoft-com:office:word" xmlns:w="http://schemas.openxmlformats.org/wordprocessingml/2006/main" xmlns:w14="http://schemas.microsoft.com/office/word/2010/wordml" xmlns:w15="http://schemas.microsoft.com/office/word/2012/wordml" xmlns:wpg="http://schemas.microsoft.com/office/word/2010/wordprocessingGroup" xmlns:wpi="http://schemas.microsoft.com/office/word/2010/wordprocessingInk" xmlns:wne="http://schemas.microsoft.com/office/word/2006/wordml" xmlns:wps="http://schemas.microsoft.com/office/word/2010/wordprocessingShape" mc:Ignorable="w14 w15 wp14">
   <w:footnote w:type="separator" w:id="-1">
     <w:p>
       <w:r>
@@ -3655,7 +3591,7 @@
 </file>
 
 <file path=word/header1.xml><?xml version="1.0" encoding="utf-8"?>
-<w:hdr xmlns:wpc="http://schemas.microsoft.com/office/word/2010/wordprocessingCanvas" xmlns:cx="http://schemas.microsoft.com/office/drawing/2014/chartex" xmlns:cx1="http://schemas.microsoft.com/office/drawing/2015/9/8/chartex" xmlns:cx2="http://schemas.microsoft.com/office/drawing/2015/10/21/chartex" xmlns:cx3="http://schemas.microsoft.com/office/drawing/2016/5/9/chartex" xmlns:cx4="http://schemas.microsoft.com/office/drawing/2016/5/10/chartex" xmlns:cx5="http://schemas.microsoft.com/office/drawing/2016/5/11/chartex" xmlns:cx6="http://schemas.microsoft.com/office/drawing/2016/5/12/chartex" xmlns:cx7="http://schemas.microsoft.com/office/drawing/2016/5/13/chartex" xmlns:cx8="http://schemas.microsoft.com/office/drawing/2016/5/14/chartex" xmlns:mc="http://schemas.openxmlformats.org/markup-compatibility/2006" xmlns:aink="http://schemas.microsoft.com/office/drawing/2016/ink" xmlns:am3d="http://schemas.microsoft.com/office/drawing/2017/model3d" xmlns:o="urn:schemas-microsoft-com:office:office" xmlns:r="http://schemas.openxmlformats.org/officeDocument/2006/relationships" xmlns:m="http://schemas.openxmlformats.org/officeDocument/2006/math" xmlns:v="urn:schemas-microsoft-com:vml" xmlns:wp14="http://schemas.microsoft.com/office/word/2010/wordprocessingDrawing" xmlns:wp="http://schemas.openxmlformats.org/drawingml/2006/wordprocessingDrawing" xmlns:w10="urn:schemas-microsoft-com:office:word" xmlns:w="http://schemas.openxmlformats.org/wordprocessingml/2006/main" xmlns:w14="http://schemas.microsoft.com/office/word/2010/wordml" xmlns:w15="http://schemas.microsoft.com/office/word/2012/wordml" xmlns:w16cid="http://schemas.microsoft.com/office/word/2016/wordml/cid" xmlns:w16se="http://schemas.microsoft.com/office/word/2015/wordml/symex" xmlns:wpg="http://schemas.microsoft.com/office/word/2010/wordprocessingGroup" xmlns:wpi="http://schemas.microsoft.com/office/word/2010/wordprocessingInk" xmlns:wne="http://schemas.microsoft.com/office/word/2006/wordml" xmlns:wps="http://schemas.microsoft.com/office/word/2010/wordprocessingShape" mc:Ignorable="w14 w15 w16se w16cid wp14">
+<w:hdr xmlns:wpc="http://schemas.microsoft.com/office/word/2010/wordprocessingCanvas" xmlns:mc="http://schemas.openxmlformats.org/markup-compatibility/2006" xmlns:o="urn:schemas-microsoft-com:office:office" xmlns:r="http://schemas.openxmlformats.org/officeDocument/2006/relationships" xmlns:m="http://schemas.openxmlformats.org/officeDocument/2006/math" xmlns:v="urn:schemas-microsoft-com:vml" xmlns:wp14="http://schemas.microsoft.com/office/word/2010/wordprocessingDrawing" xmlns:wp="http://schemas.openxmlformats.org/drawingml/2006/wordprocessingDrawing" xmlns:w10="urn:schemas-microsoft-com:office:word" xmlns:w="http://schemas.openxmlformats.org/wordprocessingml/2006/main" xmlns:w14="http://schemas.microsoft.com/office/word/2010/wordml" xmlns:w15="http://schemas.microsoft.com/office/word/2012/wordml" xmlns:wpg="http://schemas.microsoft.com/office/word/2010/wordprocessingGroup" xmlns:wpi="http://schemas.microsoft.com/office/word/2010/wordprocessingInk" xmlns:wne="http://schemas.microsoft.com/office/word/2006/wordml" xmlns:wps="http://schemas.microsoft.com/office/word/2010/wordprocessingShape" mc:Ignorable="w14 w15 wp14">
   <w:p>
     <w:pPr>
       <w:pStyle w:val="Header"/>
@@ -3730,7 +3666,7 @@
             </wp:anchor>
           </w:drawing>
         </mc:Choice>
-        <mc:Fallback>
+        <mc:Fallback xmlns:w16se="http://schemas.microsoft.com/office/word/2015/wordml/symex" xmlns:w16cid="http://schemas.microsoft.com/office/word/2016/wordml/cid" xmlns:am3d="http://schemas.microsoft.com/office/drawing/2017/model3d" xmlns:aink="http://schemas.microsoft.com/office/drawing/2016/ink" xmlns:cx8="http://schemas.microsoft.com/office/drawing/2016/5/14/chartex" xmlns:cx7="http://schemas.microsoft.com/office/drawing/2016/5/13/chartex" xmlns:cx6="http://schemas.microsoft.com/office/drawing/2016/5/12/chartex" xmlns:cx5="http://schemas.microsoft.com/office/drawing/2016/5/11/chartex" xmlns:cx4="http://schemas.microsoft.com/office/drawing/2016/5/10/chartex" xmlns:cx3="http://schemas.microsoft.com/office/drawing/2016/5/9/chartex" xmlns:cx2="http://schemas.microsoft.com/office/drawing/2015/10/21/chartex" xmlns:cx1="http://schemas.microsoft.com/office/drawing/2015/9/8/chartex" xmlns:cx="http://schemas.microsoft.com/office/drawing/2014/chartex">
           <w:pict>
             <v:rect w14:anchorId="65A4F528" id="Rectangle 5" o:spid="_x0000_s1026" style="position:absolute;margin-left:-36pt;margin-top:1pt;width:540pt;height:10in;z-index:251660288;visibility:visible;mso-wrap-style:square;mso-width-percent:0;mso-height-percent:0;mso-wrap-distance-left:9pt;mso-wrap-distance-top:0;mso-wrap-distance-right:9pt;mso-wrap-distance-bottom:0;mso-position-horizontal:absolute;mso-position-horizontal-relative:text;mso-position-vertical:absolute;mso-position-vertical-relative:text;mso-width-percent:0;mso-height-percent:0;mso-width-relative:page;mso-height-relative:page;v-text-anchor:top" o:gfxdata="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" filled="f" strokeweight="2pt"/>
           </w:pict>
@@ -3742,7 +3678,7 @@
 </file>
 
 <file path=word/styles.xml><?xml version="1.0" encoding="utf-8"?>
-<w:styles xmlns:mc="http://schemas.openxmlformats.org/markup-compatibility/2006" xmlns:r="http://schemas.openxmlformats.org/officeDocument/2006/relationships" xmlns:w="http://schemas.openxmlformats.org/wordprocessingml/2006/main" xmlns:w14="http://schemas.microsoft.com/office/word/2010/wordml" xmlns:w15="http://schemas.microsoft.com/office/word/2012/wordml" xmlns:w16cid="http://schemas.microsoft.com/office/word/2016/wordml/cid" xmlns:w16se="http://schemas.microsoft.com/office/word/2015/wordml/symex" mc:Ignorable="w14 w15 w16se w16cid">
+<w:styles xmlns:mc="http://schemas.openxmlformats.org/markup-compatibility/2006" xmlns:r="http://schemas.openxmlformats.org/officeDocument/2006/relationships" xmlns:w="http://schemas.openxmlformats.org/wordprocessingml/2006/main" xmlns:w14="http://schemas.microsoft.com/office/word/2010/wordml" xmlns:w15="http://schemas.microsoft.com/office/word/2012/wordml" mc:Ignorable="w14 w15">
   <w:docDefaults>
     <w:rPrDefault>
       <w:rPr>
@@ -3758,7 +3694,7 @@
       </w:pPr>
     </w:pPrDefault>
   </w:docDefaults>
-  <w:latentStyles w:defLockedState="0" w:defUIPriority="99" w:defSemiHidden="0" w:defUnhideWhenUsed="0" w:defQFormat="0" w:count="375">
+  <w:latentStyles w:defLockedState="0" w:defUIPriority="99" w:defSemiHidden="0" w:defUnhideWhenUsed="0" w:defQFormat="0" w:count="371">
     <w:lsdException w:name="Normal" w:uiPriority="0" w:qFormat="1"/>
     <w:lsdException w:name="heading 1" w:uiPriority="9" w:qFormat="1"/>
     <w:lsdException w:name="heading 2" w:semiHidden="1" w:uiPriority="9" w:unhideWhenUsed="1" w:qFormat="1"/>
@@ -4130,10 +4066,6 @@
     <w:lsdException w:name="List Table 5 Dark Accent 6" w:uiPriority="50"/>
     <w:lsdException w:name="List Table 6 Colorful Accent 6" w:uiPriority="51"/>
     <w:lsdException w:name="List Table 7 Colorful Accent 6" w:uiPriority="52"/>
-    <w:lsdException w:name="Mention" w:semiHidden="1" w:unhideWhenUsed="1"/>
-    <w:lsdException w:name="Smart Hyperlink" w:semiHidden="1" w:unhideWhenUsed="1"/>
-    <w:lsdException w:name="Hashtag" w:semiHidden="1" w:unhideWhenUsed="1"/>
-    <w:lsdException w:name="Unresolved Mention" w:semiHidden="1" w:unhideWhenUsed="1"/>
   </w:latentStyles>
   <w:style w:type="paragraph" w:default="1" w:styleId="Normal">
     <w:name w:val="Normal"/>
@@ -4490,7 +4422,7 @@
 </file>
 
 <file path=customXml/itemProps1.xml><?xml version="1.0" encoding="utf-8"?>
-<ds:datastoreItem xmlns:ds="http://schemas.openxmlformats.org/officeDocument/2006/customXml" ds:itemID="{C37FB179-9ED6-47F1-9809-03BA2A50E7E8}">
+<ds:datastoreItem xmlns:ds="http://schemas.openxmlformats.org/officeDocument/2006/customXml" ds:itemID="{4650CA23-EEB0-45AB-8BC8-7F3873B6FCDF}">
   <ds:schemaRefs>
     <ds:schemaRef ds:uri="http://schemas.openxmlformats.org/officeDocument/2006/bibliography"/>
   </ds:schemaRefs>

</xml_diff>